<commit_message>
Inserimento ssh key in github
</commit_message>
<xml_diff>
--- a/TortoiseGit.docx
+++ b/TortoiseGit.docx
@@ -1075,135 +1075,33 @@
     </w:p>
     <w:p>
       <w:pPr>
-        <w:rPr>
-          <w:sz w:val="24"/>
-          <w:szCs w:val="24"/>
-          <w:lang w:eastAsia="it-IT"/>
-        </w:rPr>
-      </w:pPr>
-    </w:p>
-    <w:p>
-      <w:pPr>
-        <w:rPr>
-          <w:sz w:val="24"/>
-          <w:szCs w:val="24"/>
-          <w:lang w:eastAsia="it-IT"/>
-        </w:rPr>
-      </w:pPr>
-      <w:r>
-        <w:rPr>
-          <w:sz w:val="24"/>
-          <w:szCs w:val="24"/>
-          <w:lang w:eastAsia="it-IT"/>
-        </w:rPr>
-        <w:t xml:space="preserve">Una volta creato un progetto attraverso </w:t>
-      </w:r>
-      <w:proofErr w:type="spellStart"/>
-      <w:r>
-        <w:rPr>
-          <w:sz w:val="24"/>
-          <w:szCs w:val="24"/>
-          <w:lang w:eastAsia="it-IT"/>
-        </w:rPr>
-        <w:t>Eclipse</w:t>
-      </w:r>
-      <w:proofErr w:type="spellEnd"/>
-      <w:r>
-        <w:rPr>
-          <w:sz w:val="24"/>
-          <w:szCs w:val="24"/>
-          <w:lang w:eastAsia="it-IT"/>
-        </w:rPr>
-        <w:t xml:space="preserve"> o </w:t>
-      </w:r>
-      <w:proofErr w:type="spellStart"/>
-      <w:r>
-        <w:rPr>
-          <w:sz w:val="24"/>
-          <w:szCs w:val="24"/>
-          <w:lang w:eastAsia="it-IT"/>
-        </w:rPr>
-        <w:t>Android</w:t>
-      </w:r>
-      <w:proofErr w:type="spellEnd"/>
-      <w:r>
-        <w:rPr>
-          <w:sz w:val="24"/>
-          <w:szCs w:val="24"/>
-          <w:lang w:eastAsia="it-IT"/>
-        </w:rPr>
-        <w:t xml:space="preserve"> Studio, per creare un </w:t>
-      </w:r>
-      <w:proofErr w:type="spellStart"/>
-      <w:r>
-        <w:rPr>
-          <w:sz w:val="24"/>
-          <w:szCs w:val="24"/>
-          <w:lang w:eastAsia="it-IT"/>
-        </w:rPr>
-        <w:t>repository</w:t>
-      </w:r>
-      <w:proofErr w:type="spellEnd"/>
-      <w:r>
-        <w:rPr>
-          <w:sz w:val="24"/>
-          <w:szCs w:val="24"/>
-          <w:lang w:eastAsia="it-IT"/>
-        </w:rPr>
-        <w:t xml:space="preserve"> su </w:t>
-      </w:r>
-      <w:proofErr w:type="spellStart"/>
-      <w:r>
-        <w:rPr>
-          <w:sz w:val="24"/>
-          <w:szCs w:val="24"/>
-          <w:lang w:eastAsia="it-IT"/>
-        </w:rPr>
-        <w:t>GitHub</w:t>
-      </w:r>
-      <w:proofErr w:type="spellEnd"/>
-      <w:r>
-        <w:rPr>
-          <w:sz w:val="24"/>
-          <w:szCs w:val="24"/>
-          <w:lang w:eastAsia="it-IT"/>
-        </w:rPr>
-        <w:t xml:space="preserve"> è necessario </w:t>
-      </w:r>
-      <w:r>
-        <w:rPr>
-          <w:sz w:val="24"/>
-          <w:szCs w:val="24"/>
-          <w:lang w:eastAsia="it-IT"/>
-        </w:rPr>
-        <w:t>cliccare con il destro sul package del progetto e selezionare “</w:t>
-      </w:r>
-      <w:proofErr w:type="spellStart"/>
-      <w:r>
-        <w:rPr>
-          <w:sz w:val="24"/>
-          <w:szCs w:val="24"/>
-          <w:lang w:eastAsia="it-IT"/>
-        </w:rPr>
-        <w:t>Git</w:t>
-      </w:r>
-      <w:proofErr w:type="spellEnd"/>
-      <w:r>
-        <w:rPr>
-          <w:sz w:val="24"/>
-          <w:szCs w:val="24"/>
-          <w:lang w:eastAsia="it-IT"/>
-        </w:rPr>
-        <w:t xml:space="preserve"> Create </w:t>
-      </w:r>
-      <w:proofErr w:type="spellStart"/>
-      <w:r>
-        <w:rPr>
-          <w:sz w:val="24"/>
-          <w:szCs w:val="24"/>
-          <w:lang w:eastAsia="it-IT"/>
-        </w:rPr>
-        <w:t>repository</w:t>
+        <w:pStyle w:val="Paragrafoelenco"/>
+        <w:numPr>
+          <w:ilvl w:val="0"/>
+          <w:numId w:val="5"/>
+        </w:numPr>
+        <w:rPr>
+          <w:sz w:val="24"/>
+          <w:szCs w:val="24"/>
+          <w:lang w:eastAsia="it-IT"/>
+        </w:rPr>
+      </w:pPr>
+      <w:r>
+        <w:rPr>
+          <w:sz w:val="24"/>
+          <w:szCs w:val="24"/>
+          <w:lang w:eastAsia="it-IT"/>
+        </w:rPr>
+        <w:t>selezionare e copiare l’</w:t>
+      </w:r>
+      <w:proofErr w:type="spellStart"/>
+      <w:r>
+        <w:rPr>
+          <w:sz w:val="24"/>
+          <w:szCs w:val="24"/>
+          <w:lang w:eastAsia="it-IT"/>
+        </w:rPr>
+        <w:t>ssh</w:t>
       </w:r>
       <w:proofErr w:type="spellEnd"/>
       <w:r>
@@ -1221,17 +1119,9 @@
           <w:szCs w:val="24"/>
           <w:lang w:eastAsia="it-IT"/>
         </w:rPr>
-        <w:t>here</w:t>
-      </w:r>
-      <w:proofErr w:type="spellEnd"/>
-      <w:r>
-        <w:rPr>
-          <w:sz w:val="24"/>
-          <w:szCs w:val="24"/>
-          <w:lang w:eastAsia="it-IT"/>
-        </w:rPr>
-        <w:t>”.</w:t>
-      </w:r>
+        <w:t>key</w:t>
+      </w:r>
+      <w:proofErr w:type="spellEnd"/>
     </w:p>
     <w:p>
       <w:pPr>
@@ -1242,6 +1132,82 @@
           <w:lang w:eastAsia="it-IT"/>
         </w:rPr>
       </w:pPr>
+      <w:r>
+        <w:rPr>
+          <w:noProof/>
+          <w:sz w:val="24"/>
+          <w:szCs w:val="24"/>
+          <w:lang w:eastAsia="it-IT"/>
+        </w:rPr>
+        <mc:AlternateContent>
+          <mc:Choice Requires="wps">
+            <w:drawing>
+              <wp:anchor distT="0" distB="0" distL="114300" distR="114300" simplePos="0" relativeHeight="251661312" behindDoc="0" locked="0" layoutInCell="1" allowOverlap="1">
+                <wp:simplePos x="0" y="0"/>
+                <wp:positionH relativeFrom="column">
+                  <wp:posOffset>5156835</wp:posOffset>
+                </wp:positionH>
+                <wp:positionV relativeFrom="paragraph">
+                  <wp:posOffset>1165225</wp:posOffset>
+                </wp:positionV>
+                <wp:extent cx="1143000" cy="0"/>
+                <wp:effectExtent l="38100" t="133350" r="0" b="133350"/>
+                <wp:wrapNone/>
+                <wp:docPr id="17" name="Connettore 2 17"/>
+                <wp:cNvGraphicFramePr/>
+                <a:graphic xmlns:a="http://schemas.openxmlformats.org/drawingml/2006/main">
+                  <a:graphicData uri="http://schemas.microsoft.com/office/word/2010/wordprocessingShape">
+                    <wps:wsp>
+                      <wps:cNvCnPr/>
+                      <wps:spPr>
+                        <a:xfrm flipH="1">
+                          <a:off x="0" y="0"/>
+                          <a:ext cx="1143000" cy="0"/>
+                        </a:xfrm>
+                        <a:prstGeom prst="straightConnector1">
+                          <a:avLst/>
+                        </a:prstGeom>
+                        <a:ln w="38100">
+                          <a:solidFill>
+                            <a:schemeClr val="accent2"/>
+                          </a:solidFill>
+                          <a:tailEnd type="arrow"/>
+                        </a:ln>
+                      </wps:spPr>
+                      <wps:style>
+                        <a:lnRef idx="1">
+                          <a:schemeClr val="accent1"/>
+                        </a:lnRef>
+                        <a:fillRef idx="0">
+                          <a:schemeClr val="accent1"/>
+                        </a:fillRef>
+                        <a:effectRef idx="0">
+                          <a:schemeClr val="accent1"/>
+                        </a:effectRef>
+                        <a:fontRef idx="minor">
+                          <a:schemeClr val="tx1"/>
+                        </a:fontRef>
+                      </wps:style>
+                      <wps:bodyPr/>
+                    </wps:wsp>
+                  </a:graphicData>
+                </a:graphic>
+              </wp:anchor>
+            </w:drawing>
+          </mc:Choice>
+          <mc:Fallback>
+            <w:pict>
+              <v:shapetype id="_x0000_t32" coordsize="21600,21600" o:spt="32" o:oned="t" path="m,l21600,21600e" filled="f">
+                <v:path arrowok="t" fillok="f" o:connecttype="none"/>
+                <o:lock v:ext="edit" shapetype="t"/>
+              </v:shapetype>
+              <v:shape id="Connettore 2 17" o:spid="_x0000_s1026" type="#_x0000_t32" style="position:absolute;margin-left:406.05pt;margin-top:91.75pt;width:90pt;height:0;flip:x;z-index:251661312;visibility:visible;mso-wrap-style:square;mso-wrap-distance-left:9pt;mso-wrap-distance-top:0;mso-wrap-distance-right:9pt;mso-wrap-distance-bottom:0;mso-position-horizontal:absolute;mso-position-horizontal-relative:text;mso-position-vertical:absolute;mso-position-vertical-relative:text" o:gfxdata="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" strokecolor="#c0504d [3205]" strokeweight="3pt">
+                <v:stroke endarrow="open"/>
+              </v:shape>
+            </w:pict>
+          </mc:Fallback>
+        </mc:AlternateContent>
+      </w:r>
       <w:r>
         <w:rPr>
           <w:noProof/>
@@ -1251,9 +1217,9 @@
         </w:rPr>
         <w:drawing>
           <wp:inline distT="0" distB="0" distL="0" distR="0">
-            <wp:extent cx="6120130" cy="4558030"/>
-            <wp:effectExtent l="0" t="0" r="0" b="0"/>
-            <wp:docPr id="10" name="Immagine 10"/>
+            <wp:extent cx="4648849" cy="4505954"/>
+            <wp:effectExtent l="0" t="0" r="0" b="9525"/>
+            <wp:docPr id="16" name="Immagine 16"/>
             <wp:cNvGraphicFramePr>
               <a:graphicFrameLocks xmlns:a="http://schemas.openxmlformats.org/drawingml/2006/main" noChangeAspect="1"/>
             </wp:cNvGraphicFramePr>
@@ -1261,7 +1227,7 @@
               <a:graphicData uri="http://schemas.openxmlformats.org/drawingml/2006/picture">
                 <pic:pic xmlns:pic="http://schemas.openxmlformats.org/drawingml/2006/picture">
                   <pic:nvPicPr>
-                    <pic:cNvPr id="0" name="s1.PNG"/>
+                    <pic:cNvPr id="0" name="Cattura.PNG"/>
                     <pic:cNvPicPr/>
                   </pic:nvPicPr>
                   <pic:blipFill>
@@ -1279,7 +1245,7 @@
                   <pic:spPr>
                     <a:xfrm>
                       <a:off x="0" y="0"/>
-                      <a:ext cx="6120130" cy="4558030"/>
+                      <a:ext cx="4648849" cy="4505954"/>
                     </a:xfrm>
                     <a:prstGeom prst="rect">
                       <a:avLst/>
@@ -1294,27 +1260,591 @@
     </w:p>
     <w:p>
       <w:pPr>
-        <w:rPr>
-          <w:sz w:val="24"/>
-          <w:szCs w:val="24"/>
-          <w:lang w:eastAsia="it-IT"/>
-        </w:rPr>
-      </w:pPr>
-    </w:p>
-    <w:p>
-      <w:pPr>
-        <w:rPr>
-          <w:sz w:val="24"/>
-          <w:szCs w:val="24"/>
-          <w:lang w:eastAsia="it-IT"/>
-        </w:rPr>
-      </w:pPr>
-      <w:r>
-        <w:rPr>
-          <w:sz w:val="24"/>
-          <w:szCs w:val="24"/>
-          <w:lang w:eastAsia="it-IT"/>
-        </w:rPr>
+        <w:pStyle w:val="Paragrafoelenco"/>
+        <w:numPr>
+          <w:ilvl w:val="0"/>
+          <w:numId w:val="5"/>
+        </w:numPr>
+        <w:rPr>
+          <w:sz w:val="24"/>
+          <w:szCs w:val="24"/>
+          <w:lang w:eastAsia="it-IT"/>
+        </w:rPr>
+      </w:pPr>
+      <w:r>
+        <w:rPr>
+          <w:sz w:val="24"/>
+          <w:szCs w:val="24"/>
+          <w:lang w:eastAsia="it-IT"/>
+        </w:rPr>
+        <w:t xml:space="preserve">andare su </w:t>
+      </w:r>
+      <w:hyperlink r:id="rId9" w:history="1">
+        <w:r>
+          <w:rPr>
+            <w:rStyle w:val="Collegamentoipertestuale"/>
+            <w:sz w:val="24"/>
+            <w:szCs w:val="24"/>
+            <w:lang w:eastAsia="it-IT"/>
+          </w:rPr>
+          <w:t>https://github.com/</w:t>
+        </w:r>
+      </w:hyperlink>
+      <w:r>
+        <w:rPr>
+          <w:sz w:val="24"/>
+          <w:szCs w:val="24"/>
+          <w:lang w:eastAsia="it-IT"/>
+        </w:rPr>
+        <w:t xml:space="preserve"> e selezionare account </w:t>
+      </w:r>
+      <w:proofErr w:type="spellStart"/>
+      <w:r>
+        <w:rPr>
+          <w:sz w:val="24"/>
+          <w:szCs w:val="24"/>
+          <w:lang w:eastAsia="it-IT"/>
+        </w:rPr>
+        <w:t>setting</w:t>
+      </w:r>
+      <w:proofErr w:type="spellEnd"/>
+    </w:p>
+    <w:p>
+      <w:pPr>
+        <w:ind w:left="360"/>
+        <w:jc w:val="center"/>
+        <w:rPr>
+          <w:sz w:val="24"/>
+          <w:szCs w:val="24"/>
+          <w:lang w:eastAsia="it-IT"/>
+        </w:rPr>
+      </w:pPr>
+      <w:r>
+        <w:rPr>
+          <w:noProof/>
+          <w:sz w:val="24"/>
+          <w:szCs w:val="24"/>
+          <w:lang w:eastAsia="it-IT"/>
+        </w:rPr>
+        <mc:AlternateContent>
+          <mc:Choice Requires="wps">
+            <w:drawing>
+              <wp:anchor distT="0" distB="0" distL="114300" distR="114300" simplePos="0" relativeHeight="251660288" behindDoc="0" locked="0" layoutInCell="1" allowOverlap="1">
+                <wp:simplePos x="0" y="0"/>
+                <wp:positionH relativeFrom="column">
+                  <wp:posOffset>3842385</wp:posOffset>
+                </wp:positionH>
+                <wp:positionV relativeFrom="paragraph">
+                  <wp:posOffset>241300</wp:posOffset>
+                </wp:positionV>
+                <wp:extent cx="285750" cy="247651"/>
+                <wp:effectExtent l="38100" t="38100" r="19050" b="19050"/>
+                <wp:wrapNone/>
+                <wp:docPr id="15" name="Connettore 2 15"/>
+                <wp:cNvGraphicFramePr/>
+                <a:graphic xmlns:a="http://schemas.openxmlformats.org/drawingml/2006/main">
+                  <a:graphicData uri="http://schemas.microsoft.com/office/word/2010/wordprocessingShape">
+                    <wps:wsp>
+                      <wps:cNvCnPr/>
+                      <wps:spPr>
+                        <a:xfrm flipH="1" flipV="1">
+                          <a:off x="0" y="0"/>
+                          <a:ext cx="285750" cy="247651"/>
+                        </a:xfrm>
+                        <a:prstGeom prst="straightConnector1">
+                          <a:avLst/>
+                        </a:prstGeom>
+                        <a:ln w="38100">
+                          <a:solidFill>
+                            <a:schemeClr val="accent2"/>
+                          </a:solidFill>
+                          <a:tailEnd type="arrow"/>
+                        </a:ln>
+                      </wps:spPr>
+                      <wps:style>
+                        <a:lnRef idx="1">
+                          <a:schemeClr val="accent1"/>
+                        </a:lnRef>
+                        <a:fillRef idx="0">
+                          <a:schemeClr val="accent1"/>
+                        </a:fillRef>
+                        <a:effectRef idx="0">
+                          <a:schemeClr val="accent1"/>
+                        </a:effectRef>
+                        <a:fontRef idx="minor">
+                          <a:schemeClr val="tx1"/>
+                        </a:fontRef>
+                      </wps:style>
+                      <wps:bodyPr/>
+                    </wps:wsp>
+                  </a:graphicData>
+                </a:graphic>
+                <wp14:sizeRelV relativeFrom="margin">
+                  <wp14:pctHeight>0</wp14:pctHeight>
+                </wp14:sizeRelV>
+              </wp:anchor>
+            </w:drawing>
+          </mc:Choice>
+          <mc:Fallback>
+            <w:pict>
+              <v:shape id="Connettore 2 15" o:spid="_x0000_s1026" type="#_x0000_t32" style="position:absolute;margin-left:302.55pt;margin-top:19pt;width:22.5pt;height:19.5pt;flip:x y;z-index:251660288;visibility:visible;mso-wrap-style:square;mso-height-percent:0;mso-wrap-distance-left:9pt;mso-wrap-distance-top:0;mso-wrap-distance-right:9pt;mso-wrap-distance-bottom:0;mso-position-horizontal:absolute;mso-position-horizontal-relative:text;mso-position-vertical:absolute;mso-position-vertical-relative:text;mso-height-percent:0;mso-height-relative:margin" o:gfxdata="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" strokecolor="#c0504d [3205]" strokeweight="3pt">
+                <v:stroke endarrow="open"/>
+              </v:shape>
+            </w:pict>
+          </mc:Fallback>
+        </mc:AlternateContent>
+      </w:r>
+      <w:r>
+        <w:rPr>
+          <w:noProof/>
+          <w:sz w:val="24"/>
+          <w:szCs w:val="24"/>
+          <w:lang w:eastAsia="it-IT"/>
+        </w:rPr>
+        <w:drawing>
+          <wp:inline distT="0" distB="0" distL="0" distR="0">
+            <wp:extent cx="2305372" cy="362001"/>
+            <wp:effectExtent l="0" t="0" r="0" b="0"/>
+            <wp:docPr id="2" name="Immagine 2"/>
+            <wp:cNvGraphicFramePr>
+              <a:graphicFrameLocks xmlns:a="http://schemas.openxmlformats.org/drawingml/2006/main" noChangeAspect="1"/>
+            </wp:cNvGraphicFramePr>
+            <a:graphic xmlns:a="http://schemas.openxmlformats.org/drawingml/2006/main">
+              <a:graphicData uri="http://schemas.openxmlformats.org/drawingml/2006/picture">
+                <pic:pic xmlns:pic="http://schemas.openxmlformats.org/drawingml/2006/picture">
+                  <pic:nvPicPr>
+                    <pic:cNvPr id="0" name="Cattura.PNG"/>
+                    <pic:cNvPicPr/>
+                  </pic:nvPicPr>
+                  <pic:blipFill>
+                    <a:blip r:embed="rId10">
+                      <a:extLst>
+                        <a:ext uri="{28A0092B-C50C-407E-A947-70E740481C1C}">
+                          <a14:useLocalDpi xmlns:a14="http://schemas.microsoft.com/office/drawing/2010/main" val="0"/>
+                        </a:ext>
+                      </a:extLst>
+                    </a:blip>
+                    <a:stretch>
+                      <a:fillRect/>
+                    </a:stretch>
+                  </pic:blipFill>
+                  <pic:spPr>
+                    <a:xfrm>
+                      <a:off x="0" y="0"/>
+                      <a:ext cx="2305372" cy="362001"/>
+                    </a:xfrm>
+                    <a:prstGeom prst="rect">
+                      <a:avLst/>
+                    </a:prstGeom>
+                  </pic:spPr>
+                </pic:pic>
+              </a:graphicData>
+            </a:graphic>
+          </wp:inline>
+        </w:drawing>
+      </w:r>
+    </w:p>
+    <w:p>
+      <w:pPr>
+        <w:pStyle w:val="Paragrafoelenco"/>
+        <w:numPr>
+          <w:ilvl w:val="0"/>
+          <w:numId w:val="8"/>
+        </w:numPr>
+        <w:rPr>
+          <w:sz w:val="24"/>
+          <w:szCs w:val="24"/>
+          <w:lang w:eastAsia="it-IT"/>
+        </w:rPr>
+      </w:pPr>
+      <w:r>
+        <w:rPr>
+          <w:sz w:val="24"/>
+          <w:szCs w:val="24"/>
+          <w:lang w:eastAsia="it-IT"/>
+        </w:rPr>
+        <w:t>nel menù di sinistra selezionare “SSH Keys”</w:t>
+      </w:r>
+    </w:p>
+    <w:p>
+      <w:pPr>
+        <w:pStyle w:val="Paragrafoelenco"/>
+        <w:numPr>
+          <w:ilvl w:val="0"/>
+          <w:numId w:val="8"/>
+        </w:numPr>
+        <w:rPr>
+          <w:sz w:val="24"/>
+          <w:szCs w:val="24"/>
+          <w:lang w:eastAsia="it-IT"/>
+        </w:rPr>
+      </w:pPr>
+      <w:r>
+        <w:rPr>
+          <w:sz w:val="24"/>
+          <w:szCs w:val="24"/>
+          <w:lang w:eastAsia="it-IT"/>
+        </w:rPr>
+        <w:t xml:space="preserve">aggiungere la </w:t>
+      </w:r>
+      <w:proofErr w:type="spellStart"/>
+      <w:r>
+        <w:rPr>
+          <w:sz w:val="24"/>
+          <w:szCs w:val="24"/>
+          <w:lang w:eastAsia="it-IT"/>
+        </w:rPr>
+        <w:t>key</w:t>
+      </w:r>
+      <w:proofErr w:type="spellEnd"/>
+      <w:r>
+        <w:rPr>
+          <w:sz w:val="24"/>
+          <w:szCs w:val="24"/>
+          <w:lang w:eastAsia="it-IT"/>
+        </w:rPr>
+        <w:t xml:space="preserve"> inserendo un titolo e l’</w:t>
+      </w:r>
+      <w:proofErr w:type="spellStart"/>
+      <w:r>
+        <w:rPr>
+          <w:sz w:val="24"/>
+          <w:szCs w:val="24"/>
+          <w:lang w:eastAsia="it-IT"/>
+        </w:rPr>
+        <w:t>ssh</w:t>
+      </w:r>
+      <w:proofErr w:type="spellEnd"/>
+      <w:r>
+        <w:rPr>
+          <w:sz w:val="24"/>
+          <w:szCs w:val="24"/>
+          <w:lang w:eastAsia="it-IT"/>
+        </w:rPr>
+        <w:t xml:space="preserve"> </w:t>
+      </w:r>
+      <w:proofErr w:type="spellStart"/>
+      <w:r>
+        <w:rPr>
+          <w:sz w:val="24"/>
+          <w:szCs w:val="24"/>
+          <w:lang w:eastAsia="it-IT"/>
+        </w:rPr>
+        <w:t>key</w:t>
+      </w:r>
+      <w:proofErr w:type="spellEnd"/>
+    </w:p>
+    <w:p>
+      <w:pPr>
+        <w:ind w:left="360"/>
+        <w:jc w:val="center"/>
+        <w:rPr>
+          <w:sz w:val="24"/>
+          <w:szCs w:val="24"/>
+          <w:lang w:eastAsia="it-IT"/>
+        </w:rPr>
+      </w:pPr>
+      <w:r>
+        <w:rPr>
+          <w:noProof/>
+          <w:sz w:val="24"/>
+          <w:szCs w:val="24"/>
+          <w:lang w:eastAsia="it-IT"/>
+        </w:rPr>
+        <w:lastRenderedPageBreak/>
+        <w:drawing>
+          <wp:inline distT="0" distB="0" distL="0" distR="0">
+            <wp:extent cx="5613153" cy="3312098"/>
+            <wp:effectExtent l="0" t="0" r="6985" b="3175"/>
+            <wp:docPr id="18" name="Immagine 18"/>
+            <wp:cNvGraphicFramePr>
+              <a:graphicFrameLocks xmlns:a="http://schemas.openxmlformats.org/drawingml/2006/main" noChangeAspect="1"/>
+            </wp:cNvGraphicFramePr>
+            <a:graphic xmlns:a="http://schemas.openxmlformats.org/drawingml/2006/main">
+              <a:graphicData uri="http://schemas.openxmlformats.org/drawingml/2006/picture">
+                <pic:pic xmlns:pic="http://schemas.openxmlformats.org/drawingml/2006/picture">
+                  <pic:nvPicPr>
+                    <pic:cNvPr id="0" name="Cattura.PNG"/>
+                    <pic:cNvPicPr/>
+                  </pic:nvPicPr>
+                  <pic:blipFill>
+                    <a:blip r:embed="rId11">
+                      <a:extLst>
+                        <a:ext uri="{28A0092B-C50C-407E-A947-70E740481C1C}">
+                          <a14:useLocalDpi xmlns:a14="http://schemas.microsoft.com/office/drawing/2010/main" val="0"/>
+                        </a:ext>
+                      </a:extLst>
+                    </a:blip>
+                    <a:stretch>
+                      <a:fillRect/>
+                    </a:stretch>
+                  </pic:blipFill>
+                  <pic:spPr>
+                    <a:xfrm>
+                      <a:off x="0" y="0"/>
+                      <a:ext cx="5615128" cy="3313263"/>
+                    </a:xfrm>
+                    <a:prstGeom prst="rect">
+                      <a:avLst/>
+                    </a:prstGeom>
+                  </pic:spPr>
+                </pic:pic>
+              </a:graphicData>
+            </a:graphic>
+          </wp:inline>
+        </w:drawing>
+      </w:r>
+    </w:p>
+    <w:p>
+      <w:pPr>
+        <w:rPr>
+          <w:sz w:val="24"/>
+          <w:szCs w:val="24"/>
+          <w:lang w:eastAsia="it-IT"/>
+        </w:rPr>
+      </w:pPr>
+    </w:p>
+    <w:p>
+      <w:pPr>
+        <w:rPr>
+          <w:sz w:val="24"/>
+          <w:szCs w:val="24"/>
+          <w:lang w:eastAsia="it-IT"/>
+        </w:rPr>
+      </w:pPr>
+      <w:r>
+        <w:rPr>
+          <w:sz w:val="24"/>
+          <w:szCs w:val="24"/>
+          <w:lang w:eastAsia="it-IT"/>
+        </w:rPr>
+        <w:t>Adesso è necessario creare</w:t>
+      </w:r>
+      <w:r>
+        <w:rPr>
+          <w:sz w:val="24"/>
+          <w:szCs w:val="24"/>
+          <w:lang w:eastAsia="it-IT"/>
+        </w:rPr>
+        <w:t xml:space="preserve"> un progetto attraverso </w:t>
+      </w:r>
+      <w:proofErr w:type="spellStart"/>
+      <w:r>
+        <w:rPr>
+          <w:sz w:val="24"/>
+          <w:szCs w:val="24"/>
+          <w:lang w:eastAsia="it-IT"/>
+        </w:rPr>
+        <w:t>Eclipse</w:t>
+      </w:r>
+      <w:proofErr w:type="spellEnd"/>
+      <w:r>
+        <w:rPr>
+          <w:sz w:val="24"/>
+          <w:szCs w:val="24"/>
+          <w:lang w:eastAsia="it-IT"/>
+        </w:rPr>
+        <w:t xml:space="preserve"> o </w:t>
+      </w:r>
+      <w:proofErr w:type="spellStart"/>
+      <w:r>
+        <w:rPr>
+          <w:sz w:val="24"/>
+          <w:szCs w:val="24"/>
+          <w:lang w:eastAsia="it-IT"/>
+        </w:rPr>
+        <w:t>Android</w:t>
+      </w:r>
+      <w:proofErr w:type="spellEnd"/>
+      <w:r>
+        <w:rPr>
+          <w:sz w:val="24"/>
+          <w:szCs w:val="24"/>
+          <w:lang w:eastAsia="it-IT"/>
+        </w:rPr>
+        <w:t xml:space="preserve"> Studio. Per caricare</w:t>
+      </w:r>
+      <w:r>
+        <w:rPr>
+          <w:sz w:val="24"/>
+          <w:szCs w:val="24"/>
+          <w:lang w:eastAsia="it-IT"/>
+        </w:rPr>
+        <w:t xml:space="preserve"> un </w:t>
+      </w:r>
+      <w:proofErr w:type="spellStart"/>
+      <w:r>
+        <w:rPr>
+          <w:sz w:val="24"/>
+          <w:szCs w:val="24"/>
+          <w:lang w:eastAsia="it-IT"/>
+        </w:rPr>
+        <w:t>repository</w:t>
+      </w:r>
+      <w:proofErr w:type="spellEnd"/>
+      <w:r>
+        <w:rPr>
+          <w:sz w:val="24"/>
+          <w:szCs w:val="24"/>
+          <w:lang w:eastAsia="it-IT"/>
+        </w:rPr>
+        <w:t xml:space="preserve"> su </w:t>
+      </w:r>
+      <w:proofErr w:type="spellStart"/>
+      <w:r>
+        <w:rPr>
+          <w:sz w:val="24"/>
+          <w:szCs w:val="24"/>
+          <w:lang w:eastAsia="it-IT"/>
+        </w:rPr>
+        <w:t>GitHub</w:t>
+      </w:r>
+      <w:proofErr w:type="spellEnd"/>
+      <w:r>
+        <w:rPr>
+          <w:sz w:val="24"/>
+          <w:szCs w:val="24"/>
+          <w:lang w:eastAsia="it-IT"/>
+        </w:rPr>
+        <w:t xml:space="preserve"> è necessario </w:t>
+      </w:r>
+      <w:r>
+        <w:rPr>
+          <w:sz w:val="24"/>
+          <w:szCs w:val="24"/>
+          <w:lang w:eastAsia="it-IT"/>
+        </w:rPr>
+        <w:t>cliccare con il destro sul package del progetto e selezionare “</w:t>
+      </w:r>
+      <w:proofErr w:type="spellStart"/>
+      <w:r>
+        <w:rPr>
+          <w:sz w:val="24"/>
+          <w:szCs w:val="24"/>
+          <w:lang w:eastAsia="it-IT"/>
+        </w:rPr>
+        <w:t>Git</w:t>
+      </w:r>
+      <w:proofErr w:type="spellEnd"/>
+      <w:r>
+        <w:rPr>
+          <w:sz w:val="24"/>
+          <w:szCs w:val="24"/>
+          <w:lang w:eastAsia="it-IT"/>
+        </w:rPr>
+        <w:t xml:space="preserve"> Create </w:t>
+      </w:r>
+      <w:proofErr w:type="spellStart"/>
+      <w:r>
+        <w:rPr>
+          <w:sz w:val="24"/>
+          <w:szCs w:val="24"/>
+          <w:lang w:eastAsia="it-IT"/>
+        </w:rPr>
+        <w:t>repository</w:t>
+      </w:r>
+      <w:proofErr w:type="spellEnd"/>
+      <w:r>
+        <w:rPr>
+          <w:sz w:val="24"/>
+          <w:szCs w:val="24"/>
+          <w:lang w:eastAsia="it-IT"/>
+        </w:rPr>
+        <w:t xml:space="preserve"> </w:t>
+      </w:r>
+      <w:proofErr w:type="spellStart"/>
+      <w:r>
+        <w:rPr>
+          <w:sz w:val="24"/>
+          <w:szCs w:val="24"/>
+          <w:lang w:eastAsia="it-IT"/>
+        </w:rPr>
+        <w:t>here</w:t>
+      </w:r>
+      <w:proofErr w:type="spellEnd"/>
+      <w:r>
+        <w:rPr>
+          <w:sz w:val="24"/>
+          <w:szCs w:val="24"/>
+          <w:lang w:eastAsia="it-IT"/>
+        </w:rPr>
+        <w:t>”.</w:t>
+      </w:r>
+    </w:p>
+    <w:p>
+      <w:pPr>
+        <w:jc w:val="center"/>
+        <w:rPr>
+          <w:sz w:val="24"/>
+          <w:szCs w:val="24"/>
+          <w:lang w:eastAsia="it-IT"/>
+        </w:rPr>
+      </w:pPr>
+      <w:r>
+        <w:rPr>
+          <w:noProof/>
+          <w:sz w:val="24"/>
+          <w:szCs w:val="24"/>
+          <w:lang w:eastAsia="it-IT"/>
+        </w:rPr>
+        <w:drawing>
+          <wp:inline distT="0" distB="0" distL="0" distR="0" wp14:anchorId="31A51D8C" wp14:editId="266B6112">
+            <wp:extent cx="5895975" cy="4391088"/>
+            <wp:effectExtent l="0" t="0" r="0" b="9525"/>
+            <wp:docPr id="10" name="Immagine 10"/>
+            <wp:cNvGraphicFramePr>
+              <a:graphicFrameLocks xmlns:a="http://schemas.openxmlformats.org/drawingml/2006/main" noChangeAspect="1"/>
+            </wp:cNvGraphicFramePr>
+            <a:graphic xmlns:a="http://schemas.openxmlformats.org/drawingml/2006/main">
+              <a:graphicData uri="http://schemas.openxmlformats.org/drawingml/2006/picture">
+                <pic:pic xmlns:pic="http://schemas.openxmlformats.org/drawingml/2006/picture">
+                  <pic:nvPicPr>
+                    <pic:cNvPr id="0" name="s1.PNG"/>
+                    <pic:cNvPicPr/>
+                  </pic:nvPicPr>
+                  <pic:blipFill>
+                    <a:blip r:embed="rId12">
+                      <a:extLst>
+                        <a:ext uri="{28A0092B-C50C-407E-A947-70E740481C1C}">
+                          <a14:useLocalDpi xmlns:a14="http://schemas.microsoft.com/office/drawing/2010/main" val="0"/>
+                        </a:ext>
+                      </a:extLst>
+                    </a:blip>
+                    <a:stretch>
+                      <a:fillRect/>
+                    </a:stretch>
+                  </pic:blipFill>
+                  <pic:spPr>
+                    <a:xfrm>
+                      <a:off x="0" y="0"/>
+                      <a:ext cx="5891696" cy="4387901"/>
+                    </a:xfrm>
+                    <a:prstGeom prst="rect">
+                      <a:avLst/>
+                    </a:prstGeom>
+                  </pic:spPr>
+                </pic:pic>
+              </a:graphicData>
+            </a:graphic>
+          </wp:inline>
+        </w:drawing>
+      </w:r>
+    </w:p>
+    <w:p>
+      <w:pPr>
+        <w:rPr>
+          <w:sz w:val="24"/>
+          <w:szCs w:val="24"/>
+          <w:lang w:eastAsia="it-IT"/>
+        </w:rPr>
+      </w:pPr>
+      <w:r>
+        <w:rPr>
+          <w:sz w:val="24"/>
+          <w:szCs w:val="24"/>
+          <w:lang w:eastAsia="it-IT"/>
+        </w:rPr>
+        <w:lastRenderedPageBreak/>
         <w:t>Uscirà una schermata come la seguente, in cui è necessario cliccare su Ok.</w:t>
       </w:r>
     </w:p>
@@ -1333,7 +1863,6 @@
           <w:szCs w:val="24"/>
           <w:lang w:eastAsia="it-IT"/>
         </w:rPr>
-        <w:lastRenderedPageBreak/>
         <w:drawing>
           <wp:inline distT="0" distB="0" distL="0" distR="0" wp14:anchorId="2B854AE2" wp14:editId="33967C0C">
             <wp:extent cx="4572000" cy="1866900"/>
@@ -1350,7 +1879,7 @@
                     <pic:cNvPicPr/>
                   </pic:nvPicPr>
                   <pic:blipFill>
-                    <a:blip r:embed="rId9">
+                    <a:blip r:embed="rId13">
                       <a:extLst>
                         <a:ext uri="{28A0092B-C50C-407E-A947-70E740481C1C}">
                           <a14:useLocalDpi xmlns:a14="http://schemas.microsoft.com/office/drawing/2010/main" val="0"/>
@@ -1844,7 +2373,7 @@
                     <pic:cNvPicPr/>
                   </pic:nvPicPr>
                   <pic:blipFill>
-                    <a:blip r:embed="rId10">
+                    <a:blip r:embed="rId14">
                       <a:extLst>
                         <a:ext uri="{28A0092B-C50C-407E-A947-70E740481C1C}">
                           <a14:useLocalDpi xmlns:a14="http://schemas.microsoft.com/office/drawing/2010/main" val="0"/>
@@ -1971,7 +2500,7 @@
                     <pic:cNvPicPr/>
                   </pic:nvPicPr>
                   <pic:blipFill>
-                    <a:blip r:embed="rId11">
+                    <a:blip r:embed="rId15">
                       <a:extLst>
                         <a:ext uri="{28A0092B-C50C-407E-A947-70E740481C1C}">
                           <a14:useLocalDpi xmlns:a14="http://schemas.microsoft.com/office/drawing/2010/main" val="0"/>
@@ -2123,7 +2652,7 @@
                     <pic:cNvPicPr/>
                   </pic:nvPicPr>
                   <pic:blipFill>
-                    <a:blip r:embed="rId12">
+                    <a:blip r:embed="rId16">
                       <a:extLst>
                         <a:ext uri="{28A0092B-C50C-407E-A947-70E740481C1C}">
                           <a14:useLocalDpi xmlns:a14="http://schemas.microsoft.com/office/drawing/2010/main" val="0"/>
@@ -2236,7 +2765,7 @@
                     <pic:cNvPicPr/>
                   </pic:nvPicPr>
                   <pic:blipFill>
-                    <a:blip r:embed="rId13">
+                    <a:blip r:embed="rId17">
                       <a:extLst>
                         <a:ext uri="{28A0092B-C50C-407E-A947-70E740481C1C}">
                           <a14:useLocalDpi xmlns:a14="http://schemas.microsoft.com/office/drawing/2010/main" val="0"/>
@@ -2410,7 +2939,7 @@
                     <pic:cNvPicPr/>
                   </pic:nvPicPr>
                   <pic:blipFill>
-                    <a:blip r:embed="rId14">
+                    <a:blip r:embed="rId18">
                       <a:extLst>
                         <a:ext uri="{28A0092B-C50C-407E-A947-70E740481C1C}">
                           <a14:useLocalDpi xmlns:a14="http://schemas.microsoft.com/office/drawing/2010/main" val="0"/>
@@ -2504,7 +3033,7 @@
                     <pic:cNvPicPr/>
                   </pic:nvPicPr>
                   <pic:blipFill>
-                    <a:blip r:embed="rId15">
+                    <a:blip r:embed="rId19">
                       <a:extLst>
                         <a:ext uri="{28A0092B-C50C-407E-A947-70E740481C1C}">
                           <a14:useLocalDpi xmlns:a14="http://schemas.microsoft.com/office/drawing/2010/main" val="0"/>
@@ -2661,7 +3190,7 @@
         </w:rPr>
         <w:t xml:space="preserve">, è utile la seguente guida online: </w:t>
       </w:r>
-      <w:hyperlink r:id="rId16" w:history="1">
+      <w:hyperlink r:id="rId20" w:history="1">
         <w:r>
           <w:rPr>
             <w:rStyle w:val="Collegamentoipertestuale"/>
@@ -2810,7 +3339,7 @@
                     <pic:cNvPicPr/>
                   </pic:nvPicPr>
                   <pic:blipFill>
-                    <a:blip r:embed="rId17">
+                    <a:blip r:embed="rId21">
                       <a:extLst>
                         <a:ext uri="{28A0092B-C50C-407E-A947-70E740481C1C}">
                           <a14:useLocalDpi xmlns:a14="http://schemas.microsoft.com/office/drawing/2010/main" val="0"/>
@@ -2841,15 +3370,12 @@
       <w:pPr>
         <w:rPr>
           <w:sz w:val="24"/>
-          <w:szCs w:val="24"/>
-          <w:lang w:eastAsia="it-IT"/>
-        </w:rPr>
-      </w:pPr>
-      <w:r>
-        <w:rPr>
-          <w:sz w:val="24"/>
-          <w:szCs w:val="24"/>
-          <w:shd w:val="clear" w:color="auto" w:fill="EEEEEE"/>
+          <w:lang w:eastAsia="it-IT"/>
+        </w:rPr>
+      </w:pPr>
+      <w:r>
+        <w:rPr>
+          <w:sz w:val="24"/>
           <w:lang w:eastAsia="it-IT"/>
         </w:rPr>
         <w:t>Url:</w:t>
@@ -2857,7 +3383,6 @@
       <w:r>
         <w:rPr>
           <w:sz w:val="24"/>
-          <w:szCs w:val="24"/>
           <w:lang w:eastAsia="it-IT"/>
         </w:rPr>
         <w:t xml:space="preserve"> Inserire l'indirizzo URL del </w:t>
@@ -2866,7 +3391,6 @@
       <w:r>
         <w:rPr>
           <w:sz w:val="24"/>
-          <w:szCs w:val="24"/>
           <w:lang w:eastAsia="it-IT"/>
         </w:rPr>
         <w:t>repository</w:t>
@@ -2875,25 +3399,15 @@
       <w:r>
         <w:rPr>
           <w:sz w:val="24"/>
-          <w:szCs w:val="24"/>
-          <w:lang w:eastAsia="it-IT"/>
-        </w:rPr>
-        <w:t xml:space="preserve"> da cui si deve clonare.</w:t>
-      </w:r>
-      <w:r>
-        <w:rPr>
-          <w:sz w:val="24"/>
-          <w:szCs w:val="24"/>
-          <w:lang w:eastAsia="it-IT"/>
-        </w:rPr>
-        <w:t xml:space="preserve"> È possibile fare clic </w:t>
+          <w:lang w:eastAsia="it-IT"/>
+        </w:rPr>
+        <w:t xml:space="preserve"> da cui si deve clonare. È possibile fare clic </w:t>
       </w:r>
       <w:r>
         <w:rPr>
           <w:b/>
           <w:bCs/>
           <w:sz w:val="24"/>
-          <w:szCs w:val="24"/>
           <w:bdr w:val="single" w:sz="6" w:space="0" w:color="DDDDDD" w:frame="1"/>
           <w:shd w:val="clear" w:color="auto" w:fill="EEEEEE"/>
           <w:lang w:eastAsia="it-IT"/>
@@ -2903,41 +3417,21 @@
       <w:r>
         <w:rPr>
           <w:sz w:val="24"/>
-          <w:szCs w:val="24"/>
-          <w:lang w:eastAsia="it-IT"/>
-        </w:rPr>
-        <w:t> per navigare</w:t>
-      </w:r>
-      <w:r>
-        <w:rPr>
-          <w:sz w:val="24"/>
-          <w:szCs w:val="24"/>
-          <w:lang w:eastAsia="it-IT"/>
-        </w:rPr>
-        <w:t xml:space="preserve"> fino alla</w:t>
-      </w:r>
-      <w:r>
-        <w:rPr>
-          <w:sz w:val="24"/>
-          <w:szCs w:val="24"/>
-          <w:lang w:eastAsia="it-IT"/>
-        </w:rPr>
-        <w:t xml:space="preserve"> directory.</w:t>
-      </w:r>
-    </w:p>
-    <w:p>
-      <w:pPr>
-        <w:rPr>
-          <w:sz w:val="24"/>
-          <w:szCs w:val="24"/>
-          <w:lang w:eastAsia="it-IT"/>
-        </w:rPr>
-      </w:pPr>
-      <w:r>
-        <w:rPr>
-          <w:sz w:val="24"/>
-          <w:szCs w:val="24"/>
-          <w:shd w:val="clear" w:color="auto" w:fill="EEEEEE"/>
+          <w:lang w:eastAsia="it-IT"/>
+        </w:rPr>
+        <w:t> per navigare fino alla directory.</w:t>
+      </w:r>
+    </w:p>
+    <w:p>
+      <w:pPr>
+        <w:rPr>
+          <w:sz w:val="24"/>
+          <w:lang w:eastAsia="it-IT"/>
+        </w:rPr>
+      </w:pPr>
+      <w:r>
+        <w:rPr>
+          <w:sz w:val="24"/>
           <w:lang w:val="en-US" w:eastAsia="it-IT"/>
         </w:rPr>
         <w:t>Directory:</w:t>
@@ -2945,7 +3439,6 @@
       <w:r>
         <w:rPr>
           <w:sz w:val="24"/>
-          <w:szCs w:val="24"/>
           <w:lang w:val="en-US" w:eastAsia="it-IT"/>
         </w:rPr>
         <w:t> </w:t>
@@ -2954,7 +3447,6 @@
       <w:r>
         <w:rPr>
           <w:sz w:val="24"/>
-          <w:szCs w:val="24"/>
           <w:lang w:val="en-US" w:eastAsia="it-IT"/>
         </w:rPr>
         <w:t>Inserisci</w:t>
@@ -2963,7 +3455,6 @@
       <w:r>
         <w:rPr>
           <w:sz w:val="24"/>
-          <w:szCs w:val="24"/>
           <w:lang w:val="en-US" w:eastAsia="it-IT"/>
         </w:rPr>
         <w:t xml:space="preserve"> la directory locale. </w:t>
@@ -2971,7 +3462,6 @@
       <w:r>
         <w:rPr>
           <w:sz w:val="24"/>
-          <w:szCs w:val="24"/>
           <w:lang w:eastAsia="it-IT"/>
         </w:rPr>
         <w:t>È possibile fare clic </w:t>
@@ -2981,7 +3471,6 @@
           <w:b/>
           <w:bCs/>
           <w:sz w:val="24"/>
-          <w:szCs w:val="24"/>
           <w:bdr w:val="single" w:sz="6" w:space="0" w:color="DDDDDD" w:frame="1"/>
           <w:shd w:val="clear" w:color="auto" w:fill="EEEEEE"/>
           <w:lang w:eastAsia="it-IT"/>
@@ -2991,26 +3480,9 @@
       <w:r>
         <w:rPr>
           <w:sz w:val="24"/>
-          <w:szCs w:val="24"/>
-          <w:lang w:eastAsia="it-IT"/>
-        </w:rPr>
-        <w:t> per navigare</w:t>
-      </w:r>
-      <w:r>
-        <w:rPr>
-          <w:sz w:val="24"/>
-          <w:szCs w:val="24"/>
-          <w:lang w:eastAsia="it-IT"/>
-        </w:rPr>
-        <w:t xml:space="preserve"> fino alla</w:t>
-      </w:r>
-      <w:r>
-        <w:rPr>
-          <w:sz w:val="24"/>
-          <w:szCs w:val="24"/>
-          <w:lang w:eastAsia="it-IT"/>
-        </w:rPr>
-        <w:t xml:space="preserve"> directory.</w:t>
+          <w:lang w:eastAsia="it-IT"/>
+        </w:rPr>
+        <w:t> per navigare fino alla directory.</w:t>
       </w:r>
     </w:p>
     <w:p>
@@ -3045,7 +3517,41 @@
           <w:lang w:eastAsia="it-IT"/>
         </w:rPr>
         <w:lastRenderedPageBreak/>
-        <w:t xml:space="preserve">La seguente immagine presenta i comandi che è possibile utilizzare attraverso </w:t>
+        <w:t xml:space="preserve">La seguente immagine presenta i comandi che è possibile </w:t>
+      </w:r>
+      <w:r>
+        <w:rPr>
+          <w:sz w:val="24"/>
+          <w:szCs w:val="24"/>
+          <w:lang w:eastAsia="it-IT"/>
+        </w:rPr>
+        <w:t xml:space="preserve">effettuare </w:t>
+      </w:r>
+      <w:r>
+        <w:rPr>
+          <w:sz w:val="24"/>
+          <w:szCs w:val="24"/>
+          <w:lang w:eastAsia="it-IT"/>
+        </w:rPr>
+        <w:t>utilizza</w:t>
+      </w:r>
+      <w:r>
+        <w:rPr>
+          <w:sz w:val="24"/>
+          <w:szCs w:val="24"/>
+          <w:lang w:eastAsia="it-IT"/>
+        </w:rPr>
+        <w:t>ndo</w:t>
+      </w:r>
+      <w:bookmarkStart w:id="2" w:name="_GoBack"/>
+      <w:bookmarkEnd w:id="2"/>
+      <w:r>
+        <w:rPr>
+          <w:sz w:val="24"/>
+          <w:szCs w:val="24"/>
+          <w:lang w:eastAsia="it-IT"/>
+        </w:rPr>
+        <w:t xml:space="preserve"> </w:t>
       </w:r>
       <w:proofErr w:type="spellStart"/>
       <w:r>
@@ -3098,7 +3604,7 @@
                     <pic:cNvPicPr/>
                   </pic:nvPicPr>
                   <pic:blipFill>
-                    <a:blip r:embed="rId18">
+                    <a:blip r:embed="rId22">
                       <a:extLst>
                         <a:ext uri="{28A0092B-C50C-407E-A947-70E740481C1C}">
                           <a14:useLocalDpi xmlns:a14="http://schemas.microsoft.com/office/drawing/2010/main" val="0"/>
@@ -3602,8 +4108,6 @@
         </w:rPr>
         <w:t xml:space="preserve"> remoto e</w:t>
       </w:r>
-      <w:bookmarkStart w:id="2" w:name="_GoBack"/>
-      <w:bookmarkEnd w:id="2"/>
       <w:r>
         <w:rPr>
           <w:rFonts w:cs="Arial"/>
@@ -4221,6 +4725,119 @@
     </w:lvl>
   </w:abstractNum>
   <w:abstractNum w:abstractNumId="4">
+    <w:nsid w:val="31D03483"/>
+    <w:multiLevelType w:val="hybridMultilevel"/>
+    <w:tmpl w:val="A64C3508"/>
+    <w:lvl w:ilvl="0" w:tplc="04100001">
+      <w:start w:val="1"/>
+      <w:numFmt w:val="bullet"/>
+      <w:lvlText w:val=""/>
+      <w:lvlJc w:val="left"/>
+      <w:pPr>
+        <w:ind w:left="720" w:hanging="360"/>
+      </w:pPr>
+      <w:rPr>
+        <w:rFonts w:ascii="Symbol" w:hAnsi="Symbol" w:hint="default"/>
+      </w:rPr>
+    </w:lvl>
+    <w:lvl w:ilvl="1" w:tplc="04100003" w:tentative="1">
+      <w:start w:val="1"/>
+      <w:numFmt w:val="bullet"/>
+      <w:lvlText w:val="o"/>
+      <w:lvlJc w:val="left"/>
+      <w:pPr>
+        <w:ind w:left="1440" w:hanging="360"/>
+      </w:pPr>
+      <w:rPr>
+        <w:rFonts w:ascii="Courier New" w:hAnsi="Courier New" w:cs="Courier New" w:hint="default"/>
+      </w:rPr>
+    </w:lvl>
+    <w:lvl w:ilvl="2" w:tplc="04100005" w:tentative="1">
+      <w:start w:val="1"/>
+      <w:numFmt w:val="bullet"/>
+      <w:lvlText w:val=""/>
+      <w:lvlJc w:val="left"/>
+      <w:pPr>
+        <w:ind w:left="2160" w:hanging="360"/>
+      </w:pPr>
+      <w:rPr>
+        <w:rFonts w:ascii="Wingdings" w:hAnsi="Wingdings" w:hint="default"/>
+      </w:rPr>
+    </w:lvl>
+    <w:lvl w:ilvl="3" w:tplc="04100001" w:tentative="1">
+      <w:start w:val="1"/>
+      <w:numFmt w:val="bullet"/>
+      <w:lvlText w:val=""/>
+      <w:lvlJc w:val="left"/>
+      <w:pPr>
+        <w:ind w:left="2880" w:hanging="360"/>
+      </w:pPr>
+      <w:rPr>
+        <w:rFonts w:ascii="Symbol" w:hAnsi="Symbol" w:hint="default"/>
+      </w:rPr>
+    </w:lvl>
+    <w:lvl w:ilvl="4" w:tplc="04100003" w:tentative="1">
+      <w:start w:val="1"/>
+      <w:numFmt w:val="bullet"/>
+      <w:lvlText w:val="o"/>
+      <w:lvlJc w:val="left"/>
+      <w:pPr>
+        <w:ind w:left="3600" w:hanging="360"/>
+      </w:pPr>
+      <w:rPr>
+        <w:rFonts w:ascii="Courier New" w:hAnsi="Courier New" w:cs="Courier New" w:hint="default"/>
+      </w:rPr>
+    </w:lvl>
+    <w:lvl w:ilvl="5" w:tplc="04100005" w:tentative="1">
+      <w:start w:val="1"/>
+      <w:numFmt w:val="bullet"/>
+      <w:lvlText w:val=""/>
+      <w:lvlJc w:val="left"/>
+      <w:pPr>
+        <w:ind w:left="4320" w:hanging="360"/>
+      </w:pPr>
+      <w:rPr>
+        <w:rFonts w:ascii="Wingdings" w:hAnsi="Wingdings" w:hint="default"/>
+      </w:rPr>
+    </w:lvl>
+    <w:lvl w:ilvl="6" w:tplc="04100001" w:tentative="1">
+      <w:start w:val="1"/>
+      <w:numFmt w:val="bullet"/>
+      <w:lvlText w:val=""/>
+      <w:lvlJc w:val="left"/>
+      <w:pPr>
+        <w:ind w:left="5040" w:hanging="360"/>
+      </w:pPr>
+      <w:rPr>
+        <w:rFonts w:ascii="Symbol" w:hAnsi="Symbol" w:hint="default"/>
+      </w:rPr>
+    </w:lvl>
+    <w:lvl w:ilvl="7" w:tplc="04100003" w:tentative="1">
+      <w:start w:val="1"/>
+      <w:numFmt w:val="bullet"/>
+      <w:lvlText w:val="o"/>
+      <w:lvlJc w:val="left"/>
+      <w:pPr>
+        <w:ind w:left="5760" w:hanging="360"/>
+      </w:pPr>
+      <w:rPr>
+        <w:rFonts w:ascii="Courier New" w:hAnsi="Courier New" w:cs="Courier New" w:hint="default"/>
+      </w:rPr>
+    </w:lvl>
+    <w:lvl w:ilvl="8" w:tplc="04100005" w:tentative="1">
+      <w:start w:val="1"/>
+      <w:numFmt w:val="bullet"/>
+      <w:lvlText w:val=""/>
+      <w:lvlJc w:val="left"/>
+      <w:pPr>
+        <w:ind w:left="6480" w:hanging="360"/>
+      </w:pPr>
+      <w:rPr>
+        <w:rFonts w:ascii="Wingdings" w:hAnsi="Wingdings" w:hint="default"/>
+      </w:rPr>
+    </w:lvl>
+  </w:abstractNum>
+  <w:abstractNum w:abstractNumId="5">
     <w:nsid w:val="451D363A"/>
     <w:multiLevelType w:val="hybridMultilevel"/>
     <w:tmpl w:val="175A2758"/>
@@ -4333,7 +4950,7 @@
       </w:rPr>
     </w:lvl>
   </w:abstractNum>
-  <w:abstractNum w:abstractNumId="5">
+  <w:abstractNum w:abstractNumId="6">
     <w:nsid w:val="5C626E24"/>
     <w:multiLevelType w:val="hybridMultilevel"/>
     <w:tmpl w:val="310E501A"/>
@@ -4446,7 +5063,7 @@
       </w:rPr>
     </w:lvl>
   </w:abstractNum>
-  <w:abstractNum w:abstractNumId="6">
+  <w:abstractNum w:abstractNumId="7">
     <w:nsid w:val="6B271586"/>
     <w:multiLevelType w:val="multilevel"/>
     <w:tmpl w:val="EC2289BE"/>
@@ -4596,7 +5213,7 @@
     </w:lvl>
   </w:abstractNum>
   <w:num w:numId="1">
-    <w:abstractNumId w:val="6"/>
+    <w:abstractNumId w:val="7"/>
   </w:num>
   <w:num w:numId="2">
     <w:abstractNumId w:val="0"/>
@@ -4608,13 +5225,16 @@
     <w:abstractNumId w:val="3"/>
   </w:num>
   <w:num w:numId="5">
-    <w:abstractNumId w:val="5"/>
+    <w:abstractNumId w:val="6"/>
   </w:num>
   <w:num w:numId="6">
-    <w:abstractNumId w:val="4"/>
+    <w:abstractNumId w:val="5"/>
   </w:num>
   <w:num w:numId="7">
     <w:abstractNumId w:val="1"/>
+  </w:num>
+  <w:num w:numId="8">
+    <w:abstractNumId w:val="4"/>
   </w:num>
 </w:numbering>
 </file>
@@ -4946,6 +5566,18 @@
     <w:basedOn w:val="Carpredefinitoparagrafo"/>
     <w:rsid w:val="009E0C2C"/>
   </w:style>
+  <w:style w:type="character" w:styleId="Collegamentovisitato">
+    <w:name w:val="FollowedHyperlink"/>
+    <w:basedOn w:val="Carpredefinitoparagrafo"/>
+    <w:uiPriority w:val="99"/>
+    <w:semiHidden/>
+    <w:unhideWhenUsed/>
+    <w:rsid w:val="00B11E43"/>
+    <w:rPr>
+      <w:color w:val="800080" w:themeColor="followedHyperlink"/>
+      <w:u w:val="single"/>
+    </w:rPr>
+  </w:style>
 </w:styles>
 </file>
 
@@ -5276,6 +5908,18 @@
     <w:basedOn w:val="Carpredefinitoparagrafo"/>
     <w:rsid w:val="009E0C2C"/>
   </w:style>
+  <w:style w:type="character" w:styleId="Collegamentovisitato">
+    <w:name w:val="FollowedHyperlink"/>
+    <w:basedOn w:val="Carpredefinitoparagrafo"/>
+    <w:uiPriority w:val="99"/>
+    <w:semiHidden/>
+    <w:unhideWhenUsed/>
+    <w:rsid w:val="00B11E43"/>
+    <w:rPr>
+      <w:color w:val="800080" w:themeColor="followedHyperlink"/>
+      <w:u w:val="single"/>
+    </w:rPr>
+  </w:style>
 </w:styles>
 </file>
 

</xml_diff>